<commit_message>
Actualizacion de documentacion y de codigo
</commit_message>
<xml_diff>
--- a/Documentacion/ProyectoSIMP/Casos de uso/Casos de uso extendido.docx
+++ b/Documentacion/ProyectoSIMP/Casos de uso/Casos de uso extendido.docx
@@ -15078,7 +15078,14 @@
                 <w:rFonts w:ascii="Calibri" w:eastAsia="Calibri" w:hAnsi="Calibri" w:cs="Calibri"/>
                 <w:lang w:val="es-CO"/>
               </w:rPr>
-              <w:t>El superadministrador podrá modificar las características</w:t>
+              <w:t xml:space="preserve">El superadministrador podrá modificar </w:t>
+            </w:r>
+            <w:r>
+              <w:rPr>
+                <w:rFonts w:ascii="Calibri" w:eastAsia="Calibri" w:hAnsi="Calibri" w:cs="Calibri"/>
+                <w:lang w:val="es-CO"/>
+              </w:rPr>
+              <w:t>el inventario de materia prima</w:t>
             </w:r>
           </w:p>
         </w:tc>
@@ -16070,7 +16077,28 @@
                 <w:rFonts w:ascii="Calibri" w:eastAsia="Calibri" w:hAnsi="Calibri" w:cs="Calibri"/>
                 <w:lang w:val="es-CO"/>
               </w:rPr>
-              <w:t>gastos</w:t>
+              <w:t>Movimientos</w:t>
+            </w:r>
+            <w:r>
+              <w:rPr>
+                <w:rFonts w:ascii="Calibri" w:eastAsia="Calibri" w:hAnsi="Calibri" w:cs="Calibri"/>
+                <w:lang w:val="es-CO"/>
+              </w:rPr>
+              <w:t xml:space="preserve"> </w:t>
+            </w:r>
+            <w:r>
+              <w:rPr>
+                <w:rFonts w:ascii="Calibri" w:eastAsia="Calibri" w:hAnsi="Calibri" w:cs="Calibri"/>
+                <w:lang w:val="es-CO"/>
+              </w:rPr>
+              <w:t>del inventario</w:t>
+            </w:r>
+            <w:r>
+              <w:rPr>
+                <w:rFonts w:ascii="Calibri" w:eastAsia="Calibri" w:hAnsi="Calibri" w:cs="Calibri"/>
+                <w:lang w:val="es-CO"/>
+              </w:rPr>
+              <w:t xml:space="preserve"> </w:t>
             </w:r>
             <w:r>
               <w:rPr>
@@ -16217,7 +16245,14 @@
                 <w:rFonts w:ascii="Calibri" w:eastAsia="Calibri" w:hAnsi="Calibri" w:cs="Calibri"/>
                 <w:lang w:val="es-CO"/>
               </w:rPr>
-              <w:t>registros de egresos y gastos</w:t>
+              <w:t xml:space="preserve">registros </w:t>
+            </w:r>
+            <w:r>
+              <w:rPr>
+                <w:rFonts w:ascii="Calibri" w:eastAsia="Calibri" w:hAnsi="Calibri" w:cs="Calibri"/>
+                <w:lang w:val="es-CO"/>
+              </w:rPr>
+              <w:t>de ingresos y egresos</w:t>
             </w:r>
           </w:p>
         </w:tc>
@@ -16644,14 +16679,14 @@
                 <w:rFonts w:ascii="Calibri" w:eastAsia="Calibri" w:hAnsi="Calibri" w:cs="Calibri"/>
                 <w:lang w:val="es-CO"/>
               </w:rPr>
-              <w:t xml:space="preserve">El superadministrador deberá estar en la página “Registro de </w:t>
-            </w:r>
-            <w:r>
-              <w:rPr>
-                <w:rFonts w:ascii="Calibri" w:eastAsia="Calibri" w:hAnsi="Calibri" w:cs="Calibri"/>
-                <w:lang w:val="es-CO"/>
-              </w:rPr>
-              <w:t>egresos y gastos</w:t>
+              <w:t>El superadministrador deberá estar en la página “</w:t>
+            </w:r>
+            <w:r>
+              <w:rPr>
+                <w:rFonts w:ascii="Calibri" w:eastAsia="Calibri" w:hAnsi="Calibri" w:cs="Calibri"/>
+                <w:lang w:val="es-CO"/>
+              </w:rPr>
+              <w:t>Movimientos</w:t>
             </w:r>
             <w:r>
               <w:rPr>
@@ -16728,7 +16763,14 @@
                 <w:rFonts w:ascii="Calibri" w:eastAsia="Calibri" w:hAnsi="Calibri" w:cs="Calibri"/>
                 <w:lang w:val="es-CO"/>
               </w:rPr>
-              <w:t>agregar gastos y egresos</w:t>
+              <w:t xml:space="preserve">agregar </w:t>
+            </w:r>
+            <w:r>
+              <w:rPr>
+                <w:rFonts w:ascii="Calibri" w:eastAsia="Calibri" w:hAnsi="Calibri" w:cs="Calibri"/>
+                <w:lang w:val="es-CO"/>
+              </w:rPr>
+              <w:t>de ingresos y egresos</w:t>
             </w:r>
           </w:p>
         </w:tc>
@@ -17157,7 +17199,28 @@
                 <w:rFonts w:ascii="Calibri" w:eastAsia="Calibri" w:hAnsi="Calibri" w:cs="Calibri"/>
                 <w:lang w:val="es-CO"/>
               </w:rPr>
-              <w:t>gastos</w:t>
+              <w:t>Movimientos</w:t>
+            </w:r>
+            <w:r>
+              <w:rPr>
+                <w:rFonts w:ascii="Calibri" w:eastAsia="Calibri" w:hAnsi="Calibri" w:cs="Calibri"/>
+                <w:lang w:val="es-CO"/>
+              </w:rPr>
+              <w:t xml:space="preserve"> </w:t>
+            </w:r>
+            <w:r>
+              <w:rPr>
+                <w:rFonts w:ascii="Calibri" w:eastAsia="Calibri" w:hAnsi="Calibri" w:cs="Calibri"/>
+                <w:lang w:val="es-CO"/>
+              </w:rPr>
+              <w:t>del inventario</w:t>
+            </w:r>
+            <w:r>
+              <w:rPr>
+                <w:rFonts w:ascii="Calibri" w:eastAsia="Calibri" w:hAnsi="Calibri" w:cs="Calibri"/>
+                <w:lang w:val="es-CO"/>
+              </w:rPr>
+              <w:t xml:space="preserve"> </w:t>
             </w:r>
             <w:r>
               <w:rPr>
@@ -17283,7 +17346,14 @@
                 <w:rFonts w:ascii="Calibri" w:eastAsia="Calibri" w:hAnsi="Calibri" w:cs="Calibri"/>
                 <w:lang w:val="es-CO"/>
               </w:rPr>
-              <w:t>eliminar registros de gastos y egresos</w:t>
+              <w:t xml:space="preserve">eliminar registros </w:t>
+            </w:r>
+            <w:r>
+              <w:rPr>
+                <w:rFonts w:ascii="Calibri" w:eastAsia="Calibri" w:hAnsi="Calibri" w:cs="Calibri"/>
+                <w:lang w:val="es-CO"/>
+              </w:rPr>
+              <w:t>de ingresos y egresos</w:t>
             </w:r>
           </w:p>
         </w:tc>
@@ -17352,7 +17422,14 @@
                 <w:color w:val="000000" w:themeColor="text1"/>
                 <w:lang w:val="es-CO"/>
               </w:rPr>
-              <w:t xml:space="preserve">un registro de </w:t>
+              <w:t xml:space="preserve">un registro </w:t>
+            </w:r>
+            <w:r>
+              <w:rPr>
+                <w:rFonts w:ascii="Calibri" w:eastAsia="Calibri" w:hAnsi="Calibri" w:cs="Calibri"/>
+                <w:lang w:val="es-CO"/>
+              </w:rPr>
+              <w:t xml:space="preserve">de ingresos y egresos </w:t>
             </w:r>
             <w:r>
               <w:rPr>
@@ -17360,15 +17437,7 @@
                 <w:color w:val="000000" w:themeColor="text1"/>
                 <w:lang w:val="es-CO"/>
               </w:rPr>
-              <w:t>egresos y gastos</w:t>
-            </w:r>
-            <w:r>
-              <w:rPr>
-                <w:rFonts w:ascii="Calibri" w:eastAsia="Calibri" w:hAnsi="Calibri" w:cs="Calibri"/>
-                <w:color w:val="000000" w:themeColor="text1"/>
-                <w:lang w:val="es-CO"/>
-              </w:rPr>
-              <w:t xml:space="preserve"> deberá de estar </w:t>
+              <w:t xml:space="preserve">deberá de estar </w:t>
             </w:r>
             <w:proofErr w:type="spellStart"/>
             <w:r>
@@ -17710,14 +17779,14 @@
                 <w:rFonts w:ascii="Calibri" w:eastAsia="Calibri" w:hAnsi="Calibri" w:cs="Calibri"/>
                 <w:lang w:val="es-CO"/>
               </w:rPr>
-              <w:t xml:space="preserve">El superadministrador deberá estar en la página “Registro de </w:t>
-            </w:r>
-            <w:r>
-              <w:rPr>
-                <w:rFonts w:ascii="Calibri" w:eastAsia="Calibri" w:hAnsi="Calibri" w:cs="Calibri"/>
-                <w:lang w:val="es-CO"/>
-              </w:rPr>
-              <w:t>egresos y gastos</w:t>
+              <w:t>El superadministrador deberá estar en la página “</w:t>
+            </w:r>
+            <w:r>
+              <w:rPr>
+                <w:rFonts w:ascii="Calibri" w:eastAsia="Calibri" w:hAnsi="Calibri" w:cs="Calibri"/>
+                <w:lang w:val="es-CO"/>
+              </w:rPr>
+              <w:t>Movimientos</w:t>
             </w:r>
             <w:r>
               <w:rPr>
@@ -17801,7 +17870,14 @@
                 <w:rFonts w:ascii="Calibri" w:eastAsia="Calibri" w:hAnsi="Calibri" w:cs="Calibri"/>
                 <w:lang w:val="es-CO"/>
               </w:rPr>
-              <w:t>egistro de egresos y gastos</w:t>
+              <w:t xml:space="preserve">egistro </w:t>
+            </w:r>
+            <w:r>
+              <w:rPr>
+                <w:rFonts w:ascii="Calibri" w:eastAsia="Calibri" w:hAnsi="Calibri" w:cs="Calibri"/>
+                <w:lang w:val="es-CO"/>
+              </w:rPr>
+              <w:t>de ingresos y egresos</w:t>
             </w:r>
           </w:p>
         </w:tc>
@@ -18312,7 +18388,7 @@
                 <w:rFonts w:ascii="Calibri" w:eastAsia="Calibri" w:hAnsi="Calibri" w:cs="Calibri"/>
                 <w:lang w:val="es-CO"/>
               </w:rPr>
-              <w:t>gastos</w:t>
+              <w:t>Movimientos</w:t>
             </w:r>
             <w:r>
               <w:rPr>
@@ -18320,6 +18396,13 @@
                 <w:lang w:val="es-CO"/>
               </w:rPr>
               <w:t xml:space="preserve"> </w:t>
+            </w:r>
+            <w:r>
+              <w:rPr>
+                <w:rFonts w:ascii="Calibri" w:eastAsia="Calibri" w:hAnsi="Calibri" w:cs="Calibri"/>
+                <w:lang w:val="es-CO"/>
+              </w:rPr>
+              <w:t>del inventario</w:t>
             </w:r>
             <w:r>
               <w:rPr>
@@ -18445,7 +18528,21 @@
                 <w:rFonts w:ascii="Calibri" w:eastAsia="Calibri" w:hAnsi="Calibri" w:cs="Calibri"/>
                 <w:lang w:val="es-CO"/>
               </w:rPr>
-              <w:t>registros de egresos y gastos</w:t>
+              <w:t xml:space="preserve">registros de </w:t>
+            </w:r>
+            <w:r>
+              <w:rPr>
+                <w:rFonts w:ascii="Calibri" w:eastAsia="Calibri" w:hAnsi="Calibri" w:cs="Calibri"/>
+                <w:lang w:val="es-CO"/>
+              </w:rPr>
+              <w:t xml:space="preserve">ingresos y </w:t>
+            </w:r>
+            <w:r>
+              <w:rPr>
+                <w:rFonts w:ascii="Calibri" w:eastAsia="Calibri" w:hAnsi="Calibri" w:cs="Calibri"/>
+                <w:lang w:val="es-CO"/>
+              </w:rPr>
+              <w:t xml:space="preserve">egresos </w:t>
             </w:r>
           </w:p>
         </w:tc>
@@ -18500,12 +18597,21 @@
               </w:rPr>
               <w:t xml:space="preserve">El superadministrador para poder modificar un registro de </w:t>
             </w:r>
-            <w:r>
-              <w:rPr>
-                <w:rFonts w:ascii="Calibri" w:eastAsia="Calibri" w:hAnsi="Calibri" w:cs="Calibri"/>
-                <w:lang w:val="es-CO"/>
-              </w:rPr>
-              <w:t>egresos y gastos</w:t>
+            <w:proofErr w:type="spellStart"/>
+            <w:r>
+              <w:rPr>
+                <w:rFonts w:ascii="Calibri" w:eastAsia="Calibri" w:hAnsi="Calibri" w:cs="Calibri"/>
+                <w:lang w:val="es-CO"/>
+              </w:rPr>
+              <w:t>de</w:t>
+            </w:r>
+            <w:proofErr w:type="spellEnd"/>
+            <w:r>
+              <w:rPr>
+                <w:rFonts w:ascii="Calibri" w:eastAsia="Calibri" w:hAnsi="Calibri" w:cs="Calibri"/>
+                <w:lang w:val="es-CO"/>
+              </w:rPr>
+              <w:t xml:space="preserve"> ingresos y egresos </w:t>
             </w:r>
             <w:r>
               <w:rPr>
@@ -18513,7 +18619,7 @@
                 <w:color w:val="000000" w:themeColor="text1"/>
                 <w:lang w:val="es-CO"/>
               </w:rPr>
-              <w:t xml:space="preserve"> deberá de estar </w:t>
+              <w:t xml:space="preserve">deberá de estar </w:t>
             </w:r>
             <w:proofErr w:type="spellStart"/>
             <w:r>
@@ -18855,14 +18961,14 @@
                 <w:rFonts w:ascii="Calibri" w:eastAsia="Calibri" w:hAnsi="Calibri" w:cs="Calibri"/>
                 <w:lang w:val="es-CO"/>
               </w:rPr>
-              <w:t xml:space="preserve">El superadministrador deberá estar en la página “Registro de </w:t>
-            </w:r>
-            <w:r>
-              <w:rPr>
-                <w:rFonts w:ascii="Calibri" w:eastAsia="Calibri" w:hAnsi="Calibri" w:cs="Calibri"/>
-                <w:lang w:val="es-CO"/>
-              </w:rPr>
-              <w:t>egresos y gastos</w:t>
+              <w:t>El superadministrador deberá estar en la página “</w:t>
+            </w:r>
+            <w:r>
+              <w:rPr>
+                <w:rFonts w:ascii="Calibri" w:eastAsia="Calibri" w:hAnsi="Calibri" w:cs="Calibri"/>
+                <w:lang w:val="es-CO"/>
+              </w:rPr>
+              <w:t>Movimientos</w:t>
             </w:r>
             <w:r>
               <w:rPr>
@@ -18939,7 +19045,14 @@
                 <w:rFonts w:ascii="Calibri" w:eastAsia="Calibri" w:hAnsi="Calibri" w:cs="Calibri"/>
                 <w:lang w:val="es-CO"/>
               </w:rPr>
-              <w:t xml:space="preserve"> registro de egresos y gastos</w:t>
+              <w:t xml:space="preserve"> registro </w:t>
+            </w:r>
+            <w:r>
+              <w:rPr>
+                <w:rFonts w:ascii="Calibri" w:eastAsia="Calibri" w:hAnsi="Calibri" w:cs="Calibri"/>
+                <w:lang w:val="es-CO"/>
+              </w:rPr>
+              <w:t>de ingresos y egresos</w:t>
             </w:r>
           </w:p>
         </w:tc>

</xml_diff>